<commit_message>
Dotes doc update - seg_size & Report Segs
</commit_message>
<xml_diff>
--- a/DTNME1.0.1-Beta_DZ_Notes.docx
+++ b/DTNME1.0.1-Beta_DZ_Notes.docx
@@ -56,7 +56,16 @@
           <w:sz w:val="32"/>
           <w:szCs w:val="32"/>
         </w:rPr>
-        <w:t>10</w:t>
+        <w:t>1</w:t>
+      </w:r>
+      <w:r>
+        <w:rPr>
+          <w:b/>
+          <w:bCs/>
+          <w:sz w:val="32"/>
+          <w:szCs w:val="32"/>
+        </w:rPr>
+        <w:t>7</w:t>
       </w:r>
       <w:r>
         <w:rPr>
@@ -118,7 +127,7 @@
           <w:r>
             <w:fldChar w:fldCharType="separate"/>
           </w:r>
-          <w:hyperlink w:anchor="_Toc74212126" w:history="1">
+          <w:hyperlink w:anchor="_Toc74812603" w:history="1">
             <w:r>
               <w:rPr>
                 <w:rStyle w:val="Hyperlink"/>
@@ -145,7 +154,7 @@
                 <w:noProof/>
                 <w:webHidden/>
               </w:rPr>
-              <w:instrText xml:space="preserve"> PAGEREF _Toc74212126 \h </w:instrText>
+              <w:instrText xml:space="preserve"> PAGEREF _Toc74812603 \h </w:instrText>
             </w:r>
             <w:r>
               <w:rPr>
@@ -187,7 +196,7 @@
               <w:noProof/>
             </w:rPr>
           </w:pPr>
-          <w:hyperlink w:anchor="_Toc74212127" w:history="1">
+          <w:hyperlink w:anchor="_Toc74812604" w:history="1">
             <w:r>
               <w:rPr>
                 <w:rStyle w:val="Hyperlink"/>
@@ -214,7 +223,7 @@
                 <w:noProof/>
                 <w:webHidden/>
               </w:rPr>
-              <w:instrText xml:space="preserve"> PAGEREF _Toc74212127 \h </w:instrText>
+              <w:instrText xml:space="preserve"> PAGEREF _Toc74812604 \h </w:instrText>
             </w:r>
             <w:r>
               <w:rPr>
@@ -256,7 +265,7 @@
               <w:noProof/>
             </w:rPr>
           </w:pPr>
-          <w:hyperlink w:anchor="_Toc74212128" w:history="1">
+          <w:hyperlink w:anchor="_Toc74812605" w:history="1">
             <w:r>
               <w:rPr>
                 <w:rStyle w:val="Hyperlink"/>
@@ -283,7 +292,7 @@
                 <w:noProof/>
                 <w:webHidden/>
               </w:rPr>
-              <w:instrText xml:space="preserve"> PAGEREF _Toc74212128 \h </w:instrText>
+              <w:instrText xml:space="preserve"> PAGEREF _Toc74812605 \h </w:instrText>
             </w:r>
             <w:r>
               <w:rPr>
@@ -325,7 +334,7 @@
               <w:noProof/>
             </w:rPr>
           </w:pPr>
-          <w:hyperlink w:anchor="_Toc74212129" w:history="1">
+          <w:hyperlink w:anchor="_Toc74812606" w:history="1">
             <w:r>
               <w:rPr>
                 <w:rStyle w:val="Hyperlink"/>
@@ -352,7 +361,7 @@
                 <w:noProof/>
                 <w:webHidden/>
               </w:rPr>
-              <w:instrText xml:space="preserve"> PAGEREF _Toc74212129 \h </w:instrText>
+              <w:instrText xml:space="preserve"> PAGEREF _Toc74812606 \h </w:instrText>
             </w:r>
             <w:r>
               <w:rPr>
@@ -394,7 +403,7 @@
               <w:noProof/>
             </w:rPr>
           </w:pPr>
-          <w:hyperlink w:anchor="_Toc74212130" w:history="1">
+          <w:hyperlink w:anchor="_Toc74812607" w:history="1">
             <w:r>
               <w:rPr>
                 <w:rStyle w:val="Hyperlink"/>
@@ -421,7 +430,7 @@
                 <w:noProof/>
                 <w:webHidden/>
               </w:rPr>
-              <w:instrText xml:space="preserve"> PAGEREF _Toc74212130 \h </w:instrText>
+              <w:instrText xml:space="preserve"> PAGEREF _Toc74812607 \h </w:instrText>
             </w:r>
             <w:r>
               <w:rPr>
@@ -463,7 +472,7 @@
               <w:noProof/>
             </w:rPr>
           </w:pPr>
-          <w:hyperlink w:anchor="_Toc74212131" w:history="1">
+          <w:hyperlink w:anchor="_Toc74812608" w:history="1">
             <w:r>
               <w:rPr>
                 <w:rStyle w:val="Hyperlink"/>
@@ -490,7 +499,7 @@
                 <w:noProof/>
                 <w:webHidden/>
               </w:rPr>
-              <w:instrText xml:space="preserve"> PAGEREF _Toc74212131 \h </w:instrText>
+              <w:instrText xml:space="preserve"> PAGEREF _Toc74812608 \h </w:instrText>
             </w:r>
             <w:r>
               <w:rPr>
@@ -532,7 +541,7 @@
               <w:noProof/>
             </w:rPr>
           </w:pPr>
-          <w:hyperlink w:anchor="_Toc74212132" w:history="1">
+          <w:hyperlink w:anchor="_Toc74812609" w:history="1">
             <w:r>
               <w:rPr>
                 <w:rStyle w:val="Hyperlink"/>
@@ -559,7 +568,7 @@
                 <w:noProof/>
                 <w:webHidden/>
               </w:rPr>
-              <w:instrText xml:space="preserve"> PAGEREF _Toc74212132 \h </w:instrText>
+              <w:instrText xml:space="preserve"> PAGEREF _Toc74812609 \h </w:instrText>
             </w:r>
             <w:r>
               <w:rPr>
@@ -601,7 +610,7 @@
               <w:noProof/>
             </w:rPr>
           </w:pPr>
-          <w:hyperlink w:anchor="_Toc74212133" w:history="1">
+          <w:hyperlink w:anchor="_Toc74812610" w:history="1">
             <w:r>
               <w:rPr>
                 <w:rStyle w:val="Hyperlink"/>
@@ -628,7 +637,7 @@
                 <w:noProof/>
                 <w:webHidden/>
               </w:rPr>
-              <w:instrText xml:space="preserve"> PAGEREF _Toc74212133 \h </w:instrText>
+              <w:instrText xml:space="preserve"> PAGEREF _Toc74812610 \h </w:instrText>
             </w:r>
             <w:r>
               <w:rPr>
@@ -678,7 +687,7 @@
       <w:r>
         <w:br w:type="page"/>
       </w:r>
-      <w:bookmarkStart w:id="0" w:name="_Toc74212126"/>
+      <w:bookmarkStart w:id="0" w:name="_Toc74812603"/>
       <w:r>
         <w:lastRenderedPageBreak/>
         <w:t>Build Instructions</w:t>
@@ -953,7 +962,7 @@
       <w:pPr>
         <w:pStyle w:val="Heading1"/>
       </w:pPr>
-      <w:bookmarkStart w:id="1" w:name="_Toc74212127"/>
+      <w:bookmarkStart w:id="1" w:name="_Toc74812604"/>
       <w:r>
         <w:lastRenderedPageBreak/>
         <w:t>New Executable Names</w:t>
@@ -1938,7 +1947,7 @@
       <w:r>
         <w:br w:type="page"/>
       </w:r>
-      <w:bookmarkStart w:id="2" w:name="_Toc74212128"/>
+      <w:bookmarkStart w:id="2" w:name="_Toc74812605"/>
       <w:r>
         <w:lastRenderedPageBreak/>
         <w:t>New Commands</w:t>
@@ -4144,7 +4153,7 @@
       <w:pPr>
         <w:pStyle w:val="Heading1"/>
       </w:pPr>
-      <w:bookmarkStart w:id="3" w:name="_Toc74212129"/>
+      <w:bookmarkStart w:id="3" w:name="_Toc74812606"/>
       <w:r>
         <w:lastRenderedPageBreak/>
         <w:t>LTP Convergence Layer</w:t>
@@ -6668,30 +6677,48 @@
         <w:tc>
           <w:tcPr>
             <w:tcW w:w="2617" w:type="dxa"/>
-            <w:shd w:val="clear" w:color="auto" w:fill="FFF2CC" w:themeFill="accent4" w:themeFillTint="33"/>
-          </w:tcPr>
-          <w:p/>
+            <w:shd w:val="clear" w:color="auto" w:fill="auto"/>
+          </w:tcPr>
+          <w:p>
+            <w:proofErr w:type="spellStart"/>
+            <w:r>
+              <w:t>seg_size</w:t>
+            </w:r>
+            <w:proofErr w:type="spellEnd"/>
+          </w:p>
         </w:tc>
         <w:tc>
           <w:tcPr>
             <w:tcW w:w="951" w:type="dxa"/>
-            <w:shd w:val="clear" w:color="auto" w:fill="FFF2CC" w:themeFill="accent4" w:themeFillTint="33"/>
-          </w:tcPr>
-          <w:p/>
+            <w:shd w:val="clear" w:color="auto" w:fill="auto"/>
+          </w:tcPr>
+          <w:p>
+            <w:r>
+              <w:t>U32</w:t>
+            </w:r>
+          </w:p>
         </w:tc>
         <w:tc>
           <w:tcPr>
             <w:tcW w:w="1204" w:type="dxa"/>
-            <w:shd w:val="clear" w:color="auto" w:fill="FFF2CC" w:themeFill="accent4" w:themeFillTint="33"/>
-          </w:tcPr>
-          <w:p/>
+            <w:shd w:val="clear" w:color="auto" w:fill="auto"/>
+          </w:tcPr>
+          <w:p>
+            <w:r>
+              <w:t>1400</w:t>
+            </w:r>
+          </w:p>
         </w:tc>
         <w:tc>
           <w:tcPr>
             <w:tcW w:w="4578" w:type="dxa"/>
-            <w:shd w:val="clear" w:color="auto" w:fill="FFF2CC" w:themeFill="accent4" w:themeFillTint="33"/>
-          </w:tcPr>
-          <w:p/>
+            <w:shd w:val="clear" w:color="auto" w:fill="auto"/>
+          </w:tcPr>
+          <w:p>
+            <w:r>
+              <w:t>Max size of the data portion of an LTP segment in bytes</w:t>
+            </w:r>
+          </w:p>
         </w:tc>
       </w:tr>
       <w:tr>
@@ -7138,7 +7165,7 @@
       <w:pPr>
         <w:pStyle w:val="Heading1"/>
       </w:pPr>
-      <w:bookmarkStart w:id="4" w:name="_Toc74212130"/>
+      <w:bookmarkStart w:id="4" w:name="_Toc74812607"/>
       <w:r>
         <w:lastRenderedPageBreak/>
         <w:t>LTP Performance Testing</w:t>
@@ -27076,7 +27103,7 @@
       <w:pPr>
         <w:pStyle w:val="Heading1"/>
       </w:pPr>
-      <w:bookmarkStart w:id="5" w:name="_Toc74212131"/>
+      <w:bookmarkStart w:id="5" w:name="_Toc74812608"/>
       <w:r>
         <w:lastRenderedPageBreak/>
         <w:t>LTP Discretionary Checkpoints</w:t>
@@ -28462,7 +28489,13 @@
       </w:r>
       <w:proofErr w:type="gramEnd"/>
       <w:r>
-        <w:t xml:space="preserve"> there is an advantage to using discretionary checkpoints versus only making the last Data Segment a checkpoint. In the extreme case of a 12 GB LTP Session that drops every other packet, there are a lot of Report Segments that </w:t>
+        <w:t xml:space="preserve"> there is an advantage to using discretionary checkpoints versus only making the last Data Segment a checkpoint. In the extreme case of a 12 GB LTP Session that drops every other packet, there are a lot of Report Segments </w:t>
+      </w:r>
+      <w:r>
+        <w:t xml:space="preserve">(RS) </w:t>
+      </w:r>
+      <w:r>
+        <w:t xml:space="preserve">that </w:t>
       </w:r>
       <w:proofErr w:type="gramStart"/>
       <w:r>
@@ -28471,6 +28504,11 @@
       <w:proofErr w:type="gramEnd"/>
       <w:r>
         <w:t xml:space="preserve"> be generated in response to the one and only checkpoint at the end of the session. </w:t>
+      </w:r>
+    </w:p>
+    <w:p>
+      <w:r>
+        <w:t>Each RS consists of a lower and upper bounds value and a set of claims (offset and length). When generating multiple RS’s, ION crafts the RS so that there may be a gap of missed Data Segments between the last claim and the upper bounds value. The DTNME upper bounds value will always coincide with the last claim and the next RS will start with a gap at its lower end.</w:t>
       </w:r>
     </w:p>
     <w:p/>
@@ -29841,10 +29879,6 @@
       <w:r>
         <w:t>Is it better to be able to start filling in some of the gaps earlier or not in various scenarios? It appears that intermediate checkpoints may hinder performance a bit when there is a clean data flow but improve performance when the data flow drops packets.</w:t>
       </w:r>
-    </w:p>
-    <w:p/>
-    <w:p/>
-    <w:p>
       <w:r>
         <w:br w:type="page"/>
       </w:r>
@@ -29853,7 +29887,7 @@
       <w:pPr>
         <w:pStyle w:val="Heading1"/>
       </w:pPr>
-      <w:bookmarkStart w:id="6" w:name="_Toc74212132"/>
+      <w:bookmarkStart w:id="6" w:name="_Toc74812609"/>
       <w:r>
         <w:lastRenderedPageBreak/>
         <w:t>Experimental Bundle Payload Delivery Option for Applications</w:t>
@@ -34678,7 +34712,7 @@
       <w:pPr>
         <w:pStyle w:val="Heading1"/>
       </w:pPr>
-      <w:bookmarkStart w:id="7" w:name="_Toc74212133"/>
+      <w:bookmarkStart w:id="7" w:name="_Toc74812610"/>
       <w:r>
         <w:lastRenderedPageBreak/>
         <w:t>Append A</w:t>
@@ -35009,19 +35043,7 @@
     <w:p/>
     <w:p>
       <w:r>
-        <w:t>link add ${remote</w:t>
-      </w:r>
-      <w:r>
-        <w:t>3</w:t>
-      </w:r>
-      <w:r>
-        <w:t>_link_name} ${remote</w:t>
-      </w:r>
-      <w:r>
-        <w:t>3</w:t>
-      </w:r>
-      <w:r>
-        <w:t>_ip_address</w:t>
+        <w:t>link add ${remote3_link_name} ${remote3_ip_address</w:t>
       </w:r>
       <w:proofErr w:type="gramStart"/>
       <w:r>
@@ -35029,13 +35051,7 @@
       </w:r>
       <w:proofErr w:type="gramEnd"/>
       <w:r>
-        <w:t>{remote</w:t>
-      </w:r>
-      <w:r>
-        <w:t>3</w:t>
-      </w:r>
-      <w:r>
-        <w:t xml:space="preserve">_ltp_port} ALWAYSON </w:t>
+        <w:t xml:space="preserve">{remote3_ltp_port} ALWAYSON </w:t>
       </w:r>
       <w:proofErr w:type="spellStart"/>
       <w:r>
@@ -35075,104 +35091,86 @@
       </w:r>
       <w:proofErr w:type="spellEnd"/>
       <w:r>
-        <w:t>=${remote</w:t>
-      </w:r>
-      <w:r>
-        <w:t>3</w:t>
-      </w:r>
-      <w:r>
-        <w:t>_node_number} rate=8</w:t>
-      </w:r>
-      <w:r>
-        <w:t>G</w:t>
+        <w:t xml:space="preserve">=${remote3_node_number} rate=8G </w:t>
+      </w:r>
+      <w:proofErr w:type="spellStart"/>
+      <w:r>
+        <w:t>max_sessions</w:t>
+      </w:r>
+      <w:proofErr w:type="spellEnd"/>
+      <w:r>
+        <w:t xml:space="preserve">=100 </w:t>
+      </w:r>
+      <w:proofErr w:type="spellStart"/>
+      <w:r>
+        <w:t>agg_size</w:t>
+      </w:r>
+      <w:proofErr w:type="spellEnd"/>
+      <w:r>
+        <w:t xml:space="preserve">=100000 </w:t>
+      </w:r>
+      <w:proofErr w:type="spellStart"/>
+      <w:r>
+        <w:t>agg_time</w:t>
+      </w:r>
+      <w:proofErr w:type="spellEnd"/>
+      <w:r>
+        <w:t xml:space="preserve">=500 </w:t>
+      </w:r>
+      <w:proofErr w:type="spellStart"/>
+      <w:r>
+        <w:t>seg_size</w:t>
+      </w:r>
+      <w:proofErr w:type="spellEnd"/>
+      <w:r>
+        <w:t xml:space="preserve">=64000 </w:t>
+      </w:r>
+      <w:proofErr w:type="spellStart"/>
+      <w:r>
+        <w:t>keep_aborted_files</w:t>
+      </w:r>
+      <w:proofErr w:type="spellEnd"/>
+      <w:r>
+        <w:t xml:space="preserve">=true </w:t>
+      </w:r>
+      <w:proofErr w:type="spellStart"/>
+      <w:r>
+        <w:rPr>
+          <w:highlight w:val="yellow"/>
+        </w:rPr>
+        <w:t>bytes_per_checkpoint</w:t>
+      </w:r>
+      <w:proofErr w:type="spellEnd"/>
+      <w:r>
+        <w:rPr>
+          <w:highlight w:val="yellow"/>
+        </w:rPr>
+        <w:t>=0</w:t>
       </w:r>
       <w:r>
         <w:t xml:space="preserve"> </w:t>
       </w:r>
       <w:proofErr w:type="spellStart"/>
       <w:r>
-        <w:t>max_sessions</w:t>
+        <w:t>queued_bytes_quota</w:t>
       </w:r>
       <w:proofErr w:type="spellEnd"/>
       <w:r>
-        <w:t xml:space="preserve">=100 </w:t>
+        <w:t xml:space="preserve">=50G </w:t>
       </w:r>
       <w:proofErr w:type="spellStart"/>
       <w:r>
-        <w:t>agg_size</w:t>
+        <w:rPr>
+          <w:highlight w:val="yellow"/>
+        </w:rPr>
+        <w:t>use_files</w:t>
       </w:r>
       <w:proofErr w:type="spellEnd"/>
       <w:r>
-        <w:t xml:space="preserve">=100000 </w:t>
-      </w:r>
-      <w:proofErr w:type="spellStart"/>
-      <w:r>
-        <w:t>agg_time</w:t>
-      </w:r>
-      <w:proofErr w:type="spellEnd"/>
-      <w:r>
-        <w:t xml:space="preserve">=500 </w:t>
-      </w:r>
-      <w:proofErr w:type="spellStart"/>
-      <w:r>
-        <w:t>seg_size</w:t>
-      </w:r>
-      <w:proofErr w:type="spellEnd"/>
-      <w:r>
-        <w:t xml:space="preserve">=64000 </w:t>
-      </w:r>
-      <w:proofErr w:type="spellStart"/>
-      <w:r>
-        <w:t>keep_aborted_files</w:t>
-      </w:r>
-      <w:proofErr w:type="spellEnd"/>
-      <w:r>
-        <w:t xml:space="preserve">=true </w:t>
-      </w:r>
-      <w:proofErr w:type="spellStart"/>
-      <w:r>
         <w:rPr>
           <w:highlight w:val="yellow"/>
         </w:rPr>
-        <w:t>bytes_per_checkpoint</w:t>
-      </w:r>
-      <w:proofErr w:type="spellEnd"/>
-      <w:r>
-        <w:rPr>
-          <w:highlight w:val="yellow"/>
-        </w:rPr>
-        <w:t>=0</w:t>
-      </w:r>
-      <w:r>
-        <w:t xml:space="preserve"> </w:t>
-      </w:r>
-      <w:proofErr w:type="spellStart"/>
-      <w:r>
-        <w:t>queued_bytes_quota</w:t>
-      </w:r>
-      <w:proofErr w:type="spellEnd"/>
-      <w:r>
-        <w:t xml:space="preserve">=50G </w:t>
-      </w:r>
-      <w:proofErr w:type="spellStart"/>
-      <w:r>
-        <w:rPr>
-          <w:highlight w:val="yellow"/>
-        </w:rPr>
-        <w:t>use_files</w:t>
-      </w:r>
-      <w:proofErr w:type="spellEnd"/>
-      <w:r>
-        <w:rPr>
-          <w:highlight w:val="yellow"/>
-        </w:rPr>
-        <w:t>=</w:t>
-      </w:r>
-      <w:r>
-        <w:rPr>
-          <w:highlight w:val="yellow"/>
-        </w:rPr>
-        <w:t>false</w:t>
+        <w:t>=false</w:t>
       </w:r>
       <w:r>
         <w:t xml:space="preserve"> </w:t>
@@ -37053,13 +37051,7 @@
         <w:rPr>
           <w:highlight w:val="yellow"/>
         </w:rPr>
-        <w:t>=</w:t>
-      </w:r>
-      <w:r>
-        <w:rPr>
-          <w:highlight w:val="yellow"/>
-        </w:rPr>
-        <w:t>false</w:t>
+        <w:t>=false</w:t>
       </w:r>
       <w:r>
         <w:t xml:space="preserve"> </w:t>

</xml_diff>